<commit_message>
Edited src files and added sample files.
</commit_message>
<xml_diff>
--- a/MANUAL.docx
+++ b/MANUAL.docx
@@ -89,23 +89,18 @@
     <w:p>
       <w:pPr>
         <w:pStyle w:val="Normal"/>
-        <w:rPr>
-          <w:b w:val="false"/>
-          <w:b w:val="false"/>
-          <w:bCs w:val="false"/>
-          <w:u w:val="none"/>
-        </w:rPr>
-      </w:pPr>
-      <w:r>
-        <w:rPr>
-          <w:b w:val="false"/>
-          <w:bCs w:val="false"/>
-          <w:sz w:val="22"/>
-          <w:szCs w:val="22"/>
-          <w:u w:val="none"/>
-        </w:rPr>
-        <w:tab/>
-        <w:t xml:space="preserve">This is user manual is to help you navigate through the unfortunately incomplete Generic Solver for Polynomial Regression, Quadratic Spline Interpolation, and Simplexes. </w:t>
+        <w:rPr/>
+      </w:pPr>
+      <w:r>
+        <w:rPr>
+          <w:b w:val="false"/>
+          <w:bCs w:val="false"/>
+          <w:sz w:val="22"/>
+          <w:szCs w:val="22"/>
+          <w:u w:val="none"/>
+        </w:rPr>
+        <w:tab/>
+        <w:t xml:space="preserve">This is user manual is to help you navigate through the Generic Solver for Polynomial Regression, Quadratic Spline Interpolation, and Simplexes. </w:t>
       </w:r>
     </w:p>
     <w:p>
@@ -234,17 +229,7 @@
         <w:tab/>
         <w:t>&gt;</w:t>
         <w:tab/>
-        <w:t xml:space="preserve">Make sure you have </w:t>
-      </w:r>
-      <w:r>
-        <w:rPr>
-          <w:b w:val="false"/>
-          <w:bCs w:val="false"/>
-          <w:sz w:val="22"/>
-          <w:szCs w:val="22"/>
-          <w:u w:val="none"/>
-        </w:rPr>
-        <w:t>everything listed in the INSTALL.txt file</w:t>
+        <w:t>Make sure you have everything listed in the INSTALL.txt file</w:t>
       </w:r>
     </w:p>
     <w:p>
@@ -316,31 +301,7 @@
           <w:szCs w:val="22"/>
           <w:u w:val="none"/>
         </w:rPr>
-        <w:t xml:space="preserve">Navigate to the project folder and run RUNME.sh </w:t>
-      </w:r>
-      <w:r>
-        <w:rPr>
-          <w:b w:val="false"/>
-          <w:bCs w:val="false"/>
-          <w:i w:val="false"/>
-          <w:iCs w:val="false"/>
-          <w:sz w:val="22"/>
-          <w:szCs w:val="22"/>
-          <w:u w:val="none"/>
-        </w:rPr>
-        <w:t xml:space="preserve">on your terminal </w:t>
-      </w:r>
-      <w:r>
-        <w:rPr>
-          <w:b w:val="false"/>
-          <w:bCs w:val="false"/>
-          <w:i w:val="false"/>
-          <w:iCs w:val="false"/>
-          <w:sz w:val="22"/>
-          <w:szCs w:val="22"/>
-          <w:u w:val="none"/>
-        </w:rPr>
-        <w:t>using ./RUNME.sh</w:t>
+        <w:t>Navigate to the project folder and run RUNME.sh on your terminal using ./RUNME.sh</w:t>
       </w:r>
     </w:p>
     <w:p>
@@ -358,65 +319,49 @@
       </w:pPr>
       <w:r>
         <w:rPr>
-          <w:sz w:val="22"/>
-          <w:szCs w:val="22"/>
-        </w:rPr>
-      </w:r>
-    </w:p>
-    <w:p>
-      <w:pPr>
-        <w:pStyle w:val="Normal"/>
-        <w:rPr>
-          <w:sz w:val="22"/>
-          <w:szCs w:val="22"/>
-        </w:rPr>
-      </w:pPr>
-      <w:r>
-        <w:rPr>
-          <w:b w:val="false"/>
-          <w:bCs w:val="false"/>
-          <w:sz w:val="22"/>
-          <w:szCs w:val="22"/>
-          <w:u w:val="none"/>
-        </w:rPr>
-        <w:tab/>
-        <w:t xml:space="preserve">The resulting app window should look like this </w:t>
-      </w:r>
-      <w:r>
-        <w:rPr>
-          <w:b w:val="false"/>
-          <w:bCs w:val="false"/>
-          <w:sz w:val="22"/>
-          <w:szCs w:val="22"/>
-          <w:u w:val="none"/>
-        </w:rPr>
-        <w:t>when it opens in your browser</w:t>
-      </w:r>
-      <w:r>
-        <w:rPr>
-          <w:b w:val="false"/>
-          <w:bCs w:val="false"/>
-          <w:sz w:val="22"/>
-          <w:szCs w:val="22"/>
-          <w:u w:val="none"/>
-        </w:rPr>
-        <w:t>:</w:t>
-      </w:r>
-    </w:p>
-    <w:p>
-      <w:pPr>
-        <w:pStyle w:val="Normal"/>
-        <w:rPr>
-          <w:b w:val="false"/>
-          <w:b w:val="false"/>
-          <w:bCs w:val="false"/>
-          <w:u w:val="none"/>
-        </w:rPr>
-      </w:pPr>
-      <w:r>
-        <w:rPr>
-          <w:sz w:val="22"/>
-          <w:szCs w:val="22"/>
+          <w:b w:val="false"/>
+          <w:bCs w:val="false"/>
+          <w:i w:val="false"/>
+          <w:iCs w:val="false"/>
+          <w:u w:val="none"/>
+        </w:rPr>
+      </w:r>
+    </w:p>
+    <w:p>
+      <w:pPr>
+        <w:pStyle w:val="Normal"/>
+        <w:rPr>
+          <w:sz w:val="22"/>
+          <w:szCs w:val="22"/>
+        </w:rPr>
+      </w:pPr>
+      <w:r>
+        <w:rPr>
+          <w:b w:val="false"/>
+          <w:bCs w:val="false"/>
+          <w:sz w:val="22"/>
+          <w:szCs w:val="22"/>
+          <w:u w:val="none"/>
+        </w:rPr>
+        <w:tab/>
+        <w:t>The resulting app window should look like this when it opens in your browser:</w:t>
+      </w:r>
+    </w:p>
+    <w:p>
+      <w:pPr>
+        <w:pStyle w:val="Normal"/>
+        <w:rPr>
+          <w:b w:val="false"/>
+          <w:b w:val="false"/>
+          <w:bCs w:val="false"/>
+          <w:u w:val="none"/>
+        </w:rPr>
+      </w:pPr>
+      <w:r>
+        <w:rPr>
+          <w:b w:val="false"/>
+          <w:bCs w:val="false"/>
+          <w:u w:val="none"/>
         </w:rPr>
         <w:drawing>
           <wp:anchor behindDoc="0" distT="0" distB="0" distL="0" distR="0" simplePos="0" locked="0" layoutInCell="1" allowOverlap="1" relativeHeight="2">
@@ -477,8 +422,9 @@
       </w:pPr>
       <w:r>
         <w:rPr>
-          <w:sz w:val="22"/>
-          <w:szCs w:val="22"/>
+          <w:b w:val="false"/>
+          <w:bCs w:val="false"/>
+          <w:u w:val="none"/>
         </w:rPr>
       </w:r>
     </w:p>
@@ -513,161 +459,171 @@
       </w:pPr>
       <w:r>
         <w:rPr>
-          <w:sz w:val="22"/>
-          <w:szCs w:val="22"/>
-        </w:rPr>
-      </w:r>
-    </w:p>
-    <w:p>
-      <w:pPr>
-        <w:pStyle w:val="Normal"/>
-        <w:rPr>
-          <w:b w:val="false"/>
-          <w:b w:val="false"/>
-          <w:bCs w:val="false"/>
-          <w:u w:val="none"/>
-        </w:rPr>
-      </w:pPr>
-      <w:r>
-        <w:rPr>
-          <w:sz w:val="22"/>
-          <w:szCs w:val="22"/>
-        </w:rPr>
-      </w:r>
-    </w:p>
-    <w:p>
-      <w:pPr>
-        <w:pStyle w:val="Normal"/>
-        <w:rPr>
-          <w:b w:val="false"/>
-          <w:b w:val="false"/>
-          <w:bCs w:val="false"/>
-          <w:u w:val="none"/>
-        </w:rPr>
-      </w:pPr>
-      <w:r>
-        <w:rPr>
-          <w:sz w:val="22"/>
-          <w:szCs w:val="22"/>
-        </w:rPr>
-      </w:r>
-    </w:p>
-    <w:p>
-      <w:pPr>
-        <w:pStyle w:val="Normal"/>
-        <w:rPr>
-          <w:b w:val="false"/>
-          <w:b w:val="false"/>
-          <w:bCs w:val="false"/>
-          <w:u w:val="none"/>
-        </w:rPr>
-      </w:pPr>
-      <w:r>
-        <w:rPr>
-          <w:sz w:val="22"/>
-          <w:szCs w:val="22"/>
-        </w:rPr>
-      </w:r>
-    </w:p>
-    <w:p>
-      <w:pPr>
-        <w:pStyle w:val="Normal"/>
-        <w:rPr>
-          <w:b w:val="false"/>
-          <w:b w:val="false"/>
-          <w:bCs w:val="false"/>
-          <w:u w:val="none"/>
-        </w:rPr>
-      </w:pPr>
-      <w:r>
-        <w:rPr>
-          <w:sz w:val="22"/>
-          <w:szCs w:val="22"/>
-        </w:rPr>
-      </w:r>
-    </w:p>
-    <w:p>
-      <w:pPr>
-        <w:pStyle w:val="Normal"/>
-        <w:rPr>
-          <w:b w:val="false"/>
-          <w:b w:val="false"/>
-          <w:bCs w:val="false"/>
-          <w:u w:val="none"/>
-        </w:rPr>
-      </w:pPr>
-      <w:r>
-        <w:rPr>
-          <w:sz w:val="22"/>
-          <w:szCs w:val="22"/>
-        </w:rPr>
-      </w:r>
-    </w:p>
-    <w:p>
-      <w:pPr>
-        <w:pStyle w:val="Normal"/>
-        <w:rPr>
-          <w:b w:val="false"/>
-          <w:b w:val="false"/>
-          <w:bCs w:val="false"/>
-          <w:u w:val="none"/>
-        </w:rPr>
-      </w:pPr>
-      <w:r>
-        <w:rPr>
-          <w:sz w:val="22"/>
-          <w:szCs w:val="22"/>
-        </w:rPr>
-      </w:r>
-    </w:p>
-    <w:p>
-      <w:pPr>
-        <w:pStyle w:val="Normal"/>
-        <w:rPr>
-          <w:b w:val="false"/>
-          <w:b w:val="false"/>
-          <w:bCs w:val="false"/>
-          <w:u w:val="none"/>
-        </w:rPr>
-      </w:pPr>
-      <w:r>
-        <w:rPr>
-          <w:sz w:val="22"/>
-          <w:szCs w:val="22"/>
-        </w:rPr>
-      </w:r>
-    </w:p>
-    <w:p>
-      <w:pPr>
-        <w:pStyle w:val="Normal"/>
-        <w:rPr>
-          <w:b w:val="false"/>
-          <w:b w:val="false"/>
-          <w:bCs w:val="false"/>
-          <w:u w:val="none"/>
-        </w:rPr>
-      </w:pPr>
-      <w:r>
-        <w:rPr>
-          <w:sz w:val="22"/>
-          <w:szCs w:val="22"/>
-        </w:rPr>
-      </w:r>
-    </w:p>
-    <w:p>
-      <w:pPr>
-        <w:pStyle w:val="Normal"/>
-        <w:rPr>
-          <w:b w:val="false"/>
-          <w:b w:val="false"/>
-          <w:bCs w:val="false"/>
-          <w:u w:val="none"/>
-        </w:rPr>
-      </w:pPr>
-      <w:r>
-        <w:rPr>
-          <w:sz w:val="22"/>
-          <w:szCs w:val="22"/>
+          <w:b w:val="false"/>
+          <w:bCs w:val="false"/>
+          <w:u w:val="none"/>
+        </w:rPr>
+      </w:r>
+    </w:p>
+    <w:p>
+      <w:pPr>
+        <w:pStyle w:val="Normal"/>
+        <w:rPr>
+          <w:b w:val="false"/>
+          <w:b w:val="false"/>
+          <w:bCs w:val="false"/>
+          <w:u w:val="none"/>
+        </w:rPr>
+      </w:pPr>
+      <w:r>
+        <w:rPr>
+          <w:b w:val="false"/>
+          <w:bCs w:val="false"/>
+          <w:u w:val="none"/>
+        </w:rPr>
+      </w:r>
+    </w:p>
+    <w:p>
+      <w:pPr>
+        <w:pStyle w:val="Normal"/>
+        <w:rPr>
+          <w:b w:val="false"/>
+          <w:b w:val="false"/>
+          <w:bCs w:val="false"/>
+          <w:u w:val="none"/>
+        </w:rPr>
+      </w:pPr>
+      <w:r>
+        <w:rPr>
+          <w:b w:val="false"/>
+          <w:bCs w:val="false"/>
+          <w:u w:val="none"/>
+        </w:rPr>
+      </w:r>
+    </w:p>
+    <w:p>
+      <w:pPr>
+        <w:pStyle w:val="Normal"/>
+        <w:rPr>
+          <w:b w:val="false"/>
+          <w:b w:val="false"/>
+          <w:bCs w:val="false"/>
+          <w:u w:val="none"/>
+        </w:rPr>
+      </w:pPr>
+      <w:r>
+        <w:rPr>
+          <w:b w:val="false"/>
+          <w:bCs w:val="false"/>
+          <w:u w:val="none"/>
+        </w:rPr>
+      </w:r>
+    </w:p>
+    <w:p>
+      <w:pPr>
+        <w:pStyle w:val="Normal"/>
+        <w:rPr>
+          <w:b w:val="false"/>
+          <w:b w:val="false"/>
+          <w:bCs w:val="false"/>
+          <w:u w:val="none"/>
+        </w:rPr>
+      </w:pPr>
+      <w:r>
+        <w:rPr>
+          <w:b w:val="false"/>
+          <w:bCs w:val="false"/>
+          <w:u w:val="none"/>
+        </w:rPr>
+      </w:r>
+    </w:p>
+    <w:p>
+      <w:pPr>
+        <w:pStyle w:val="Normal"/>
+        <w:rPr>
+          <w:b w:val="false"/>
+          <w:b w:val="false"/>
+          <w:bCs w:val="false"/>
+          <w:u w:val="none"/>
+        </w:rPr>
+      </w:pPr>
+      <w:r>
+        <w:rPr>
+          <w:b w:val="false"/>
+          <w:bCs w:val="false"/>
+          <w:u w:val="none"/>
+        </w:rPr>
+      </w:r>
+    </w:p>
+    <w:p>
+      <w:pPr>
+        <w:pStyle w:val="Normal"/>
+        <w:rPr>
+          <w:b w:val="false"/>
+          <w:b w:val="false"/>
+          <w:bCs w:val="false"/>
+          <w:u w:val="none"/>
+        </w:rPr>
+      </w:pPr>
+      <w:r>
+        <w:rPr>
+          <w:b w:val="false"/>
+          <w:bCs w:val="false"/>
+          <w:u w:val="none"/>
+        </w:rPr>
+      </w:r>
+    </w:p>
+    <w:p>
+      <w:pPr>
+        <w:pStyle w:val="Normal"/>
+        <w:rPr>
+          <w:b w:val="false"/>
+          <w:b w:val="false"/>
+          <w:bCs w:val="false"/>
+          <w:u w:val="none"/>
+        </w:rPr>
+      </w:pPr>
+      <w:r>
+        <w:rPr>
+          <w:b w:val="false"/>
+          <w:bCs w:val="false"/>
+          <w:u w:val="none"/>
+        </w:rPr>
+      </w:r>
+    </w:p>
+    <w:p>
+      <w:pPr>
+        <w:pStyle w:val="Normal"/>
+        <w:rPr>
+          <w:b w:val="false"/>
+          <w:b w:val="false"/>
+          <w:bCs w:val="false"/>
+          <w:u w:val="none"/>
+        </w:rPr>
+      </w:pPr>
+      <w:r>
+        <w:rPr>
+          <w:b w:val="false"/>
+          <w:bCs w:val="false"/>
+          <w:u w:val="none"/>
+        </w:rPr>
+      </w:r>
+    </w:p>
+    <w:p>
+      <w:pPr>
+        <w:pStyle w:val="Normal"/>
+        <w:rPr>
+          <w:b w:val="false"/>
+          <w:b w:val="false"/>
+          <w:bCs w:val="false"/>
+          <w:u w:val="none"/>
+        </w:rPr>
+      </w:pPr>
+      <w:r>
+        <w:rPr>
+          <w:b w:val="false"/>
+          <w:bCs w:val="false"/>
+          <w:u w:val="none"/>
         </w:rPr>
       </w:r>
     </w:p>
@@ -778,6 +734,15 @@
           <w:u w:val="none"/>
         </w:rPr>
         <w:tab/>
+      </w:r>
+      <w:r>
+        <w:rPr>
+          <w:b w:val="false"/>
+          <w:bCs w:val="false"/>
+          <w:sz w:val="22"/>
+          <w:szCs w:val="22"/>
+          <w:u w:val="none"/>
+        </w:rPr>
         <w:t>Here you can solve for the nth order function that will model your given data and the estimate of f(x).</w:t>
       </w:r>
     </w:p>
@@ -793,109 +758,52 @@
       </w:pPr>
       <w:r>
         <w:rPr>
-          <w:sz w:val="22"/>
-          <w:szCs w:val="22"/>
-        </w:rPr>
-      </w:r>
-    </w:p>
-    <w:p>
-      <w:pPr>
-        <w:pStyle w:val="Normal"/>
-        <w:rPr>
-          <w:sz w:val="22"/>
-          <w:szCs w:val="22"/>
-        </w:rPr>
-      </w:pPr>
-      <w:r>
-        <w:rPr>
-          <w:b w:val="false"/>
-          <w:bCs w:val="false"/>
-          <w:sz w:val="22"/>
-          <w:szCs w:val="22"/>
-          <w:u w:val="none"/>
-        </w:rPr>
-        <w:tab/>
-      </w:r>
-      <w:r>
-        <w:rPr>
-          <w:b w:val="false"/>
-          <w:bCs w:val="false"/>
-          <w:sz w:val="22"/>
-          <w:szCs w:val="22"/>
-          <w:u w:val="none"/>
-        </w:rPr>
-        <w:t>1</w:t>
-      </w:r>
-      <w:r>
-        <w:rPr>
-          <w:b w:val="false"/>
-          <w:bCs w:val="false"/>
-          <w:sz w:val="22"/>
-          <w:szCs w:val="22"/>
-          <w:u w:val="none"/>
-        </w:rPr>
-        <w:t>.</w:t>
-        <w:tab/>
-        <w:t xml:space="preserve">Insert your desired </w:t>
-      </w:r>
-      <w:r>
-        <w:rPr>
-          <w:b w:val="false"/>
-          <w:bCs w:val="false"/>
-          <w:sz w:val="22"/>
-          <w:szCs w:val="22"/>
-          <w:u w:val="none"/>
-        </w:rPr>
-        <w:t>function degree</w:t>
-      </w:r>
-      <w:r>
-        <w:rPr>
-          <w:b w:val="false"/>
-          <w:bCs w:val="false"/>
-          <w:sz w:val="22"/>
-          <w:szCs w:val="22"/>
-          <w:u w:val="none"/>
-        </w:rPr>
-        <w:t xml:space="preserve"> in its respective input box</w:t>
-      </w:r>
-    </w:p>
-    <w:p>
-      <w:pPr>
-        <w:pStyle w:val="Normal"/>
-        <w:rPr>
-          <w:sz w:val="22"/>
-          <w:szCs w:val="22"/>
-        </w:rPr>
-      </w:pPr>
-      <w:r>
-        <w:rPr>
-          <w:b w:val="false"/>
-          <w:bCs w:val="false"/>
-          <w:sz w:val="22"/>
-          <w:szCs w:val="22"/>
-          <w:u w:val="none"/>
-        </w:rPr>
-        <w:tab/>
-      </w:r>
-      <w:r>
-        <w:rPr>
-          <w:b w:val="false"/>
-          <w:bCs w:val="false"/>
-          <w:sz w:val="22"/>
-          <w:szCs w:val="22"/>
-          <w:u w:val="none"/>
-        </w:rPr>
-        <w:t>2</w:t>
-      </w:r>
-      <w:r>
-        <w:rPr>
-          <w:b w:val="false"/>
-          <w:bCs w:val="false"/>
-          <w:sz w:val="22"/>
-          <w:szCs w:val="22"/>
-          <w:u w:val="none"/>
-        </w:rPr>
-        <w:t>.</w:t>
+          <w:b w:val="false"/>
+          <w:bCs w:val="false"/>
+          <w:u w:val="none"/>
+        </w:rPr>
+      </w:r>
+    </w:p>
+    <w:p>
+      <w:pPr>
+        <w:pStyle w:val="Normal"/>
+        <w:rPr>
+          <w:sz w:val="22"/>
+          <w:szCs w:val="22"/>
+        </w:rPr>
+      </w:pPr>
+      <w:r>
+        <w:rPr>
+          <w:b w:val="false"/>
+          <w:bCs w:val="false"/>
+          <w:sz w:val="22"/>
+          <w:szCs w:val="22"/>
+          <w:u w:val="none"/>
+        </w:rPr>
+        <w:tab/>
+        <w:t>1.</w:t>
+        <w:tab/>
+        <w:t>Insert your desired function degree in its respective input box</w:t>
+      </w:r>
+    </w:p>
+    <w:p>
+      <w:pPr>
+        <w:pStyle w:val="Normal"/>
+        <w:rPr>
+          <w:sz w:val="22"/>
+          <w:szCs w:val="22"/>
+        </w:rPr>
+      </w:pPr>
+      <w:r>
+        <w:rPr>
+          <w:b w:val="false"/>
+          <w:bCs w:val="false"/>
+          <w:sz w:val="22"/>
+          <w:szCs w:val="22"/>
+          <w:u w:val="none"/>
+        </w:rPr>
+        <w:tab/>
+        <w:t>2.</w:t>
         <w:tab/>
         <w:t>Insert you desired value of x in its respective input box</w:t>
       </w:r>
@@ -917,29 +825,9 @@
           <w:u w:val="none"/>
         </w:rPr>
         <w:tab/>
-        <w:t>3</w:t>
-      </w:r>
-      <w:r>
-        <w:rPr>
-          <w:b w:val="false"/>
-          <w:bCs w:val="false"/>
-          <w:sz w:val="22"/>
-          <w:szCs w:val="22"/>
-          <w:u w:val="none"/>
-        </w:rPr>
-        <w:t>.</w:t>
-        <w:tab/>
-        <w:t>Click the “</w:t>
-      </w:r>
-      <w:r>
-        <w:rPr>
-          <w:b w:val="false"/>
-          <w:bCs w:val="false"/>
-          <w:sz w:val="22"/>
-          <w:szCs w:val="22"/>
-          <w:u w:val="none"/>
-        </w:rPr>
-        <w:t>Display Equation” button to see your equation</w:t>
+        <w:t>3.</w:t>
+        <w:tab/>
+        <w:t>Click the “Display Equation” button to see your equation</w:t>
       </w:r>
     </w:p>
     <w:p>
@@ -961,15 +849,6 @@
         <w:tab/>
         <w:t>4.</w:t>
         <w:tab/>
-      </w:r>
-      <w:r>
-        <w:rPr>
-          <w:b w:val="false"/>
-          <w:bCs w:val="false"/>
-          <w:sz w:val="22"/>
-          <w:szCs w:val="22"/>
-          <w:u w:val="none"/>
-        </w:rPr>
         <w:t>Click the “Estimate X” button to see the function value given your desired value of x</w:t>
       </w:r>
     </w:p>
@@ -994,15 +873,6 @@
           <w:u w:val="none"/>
         </w:rPr>
         <w:tab/>
-      </w:r>
-      <w:r>
-        <w:rPr>
-          <w:b w:val="false"/>
-          <w:bCs w:val="false"/>
-          <w:sz w:val="22"/>
-          <w:szCs w:val="22"/>
-          <w:u w:val="none"/>
-        </w:rPr>
         <w:t>5.</w:t>
         <w:tab/>
         <w:t xml:space="preserve">If you want to read data from a different .csv file, select it using the “Browse” button </w:t>
@@ -1549,25 +1419,27 @@
       </w:pPr>
       <w:r>
         <w:rPr>
-          <w:sz w:val="22"/>
-          <w:szCs w:val="22"/>
-        </w:rPr>
-      </w:r>
-    </w:p>
-    <w:p>
-      <w:pPr>
-        <w:pStyle w:val="Normal"/>
-        <w:rPr>
-          <w:b w:val="false"/>
-          <w:b w:val="false"/>
-          <w:bCs w:val="false"/>
-          <w:u w:val="single"/>
-        </w:rPr>
-      </w:pPr>
-      <w:r>
-        <w:rPr>
-          <w:sz w:val="22"/>
-          <w:szCs w:val="22"/>
+          <w:b w:val="false"/>
+          <w:bCs w:val="false"/>
+          <w:u w:val="single"/>
+        </w:rPr>
+      </w:r>
+    </w:p>
+    <w:p>
+      <w:pPr>
+        <w:pStyle w:val="Normal"/>
+        <w:rPr>
+          <w:b w:val="false"/>
+          <w:b w:val="false"/>
+          <w:bCs w:val="false"/>
+          <w:u w:val="single"/>
+        </w:rPr>
+      </w:pPr>
+      <w:r>
+        <w:rPr>
+          <w:b w:val="false"/>
+          <w:bCs w:val="false"/>
+          <w:u w:val="single"/>
         </w:rPr>
         <w:drawing>
           <wp:anchor behindDoc="0" distT="0" distB="0" distL="0" distR="0" simplePos="0" locked="0" layoutInCell="1" allowOverlap="1" relativeHeight="4">
@@ -1672,48 +1544,30 @@
       </w:pPr>
       <w:r>
         <w:rPr>
-          <w:sz w:val="22"/>
-          <w:szCs w:val="22"/>
-        </w:rPr>
-      </w:r>
-    </w:p>
-    <w:p>
-      <w:pPr>
-        <w:pStyle w:val="Normal"/>
-        <w:rPr>
-          <w:sz w:val="22"/>
-          <w:szCs w:val="22"/>
-        </w:rPr>
-      </w:pPr>
-      <w:r>
-        <w:rPr>
-          <w:b w:val="false"/>
-          <w:bCs w:val="false"/>
-          <w:sz w:val="22"/>
-          <w:szCs w:val="22"/>
-          <w:u w:val="none"/>
-        </w:rPr>
-        <w:tab/>
-      </w:r>
-      <w:r>
-        <w:rPr>
-          <w:b w:val="false"/>
-          <w:bCs w:val="false"/>
-          <w:sz w:val="22"/>
-          <w:szCs w:val="22"/>
-          <w:u w:val="none"/>
-        </w:rPr>
-        <w:t>1</w:t>
-      </w:r>
-      <w:r>
-        <w:rPr>
-          <w:b w:val="false"/>
-          <w:bCs w:val="false"/>
-          <w:sz w:val="22"/>
-          <w:szCs w:val="22"/>
-          <w:u w:val="none"/>
-        </w:rPr>
-        <w:t>.</w:t>
+          <w:b w:val="false"/>
+          <w:bCs w:val="false"/>
+          <w:u w:val="none"/>
+        </w:rPr>
+      </w:r>
+    </w:p>
+    <w:p>
+      <w:pPr>
+        <w:pStyle w:val="Normal"/>
+        <w:rPr>
+          <w:sz w:val="22"/>
+          <w:szCs w:val="22"/>
+        </w:rPr>
+      </w:pPr>
+      <w:r>
+        <w:rPr>
+          <w:b w:val="false"/>
+          <w:bCs w:val="false"/>
+          <w:sz w:val="22"/>
+          <w:szCs w:val="22"/>
+          <w:u w:val="none"/>
+        </w:rPr>
+        <w:tab/>
+        <w:t>1.</w:t>
         <w:tab/>
         <w:t>Insert you desired value of x in its respective input box</w:t>
       </w:r>
@@ -1735,29 +1589,9 @@
           <w:u w:val="none"/>
         </w:rPr>
         <w:tab/>
-        <w:t>2</w:t>
-      </w:r>
-      <w:r>
-        <w:rPr>
-          <w:b w:val="false"/>
-          <w:bCs w:val="false"/>
-          <w:sz w:val="22"/>
-          <w:szCs w:val="22"/>
-          <w:u w:val="none"/>
-        </w:rPr>
-        <w:t>.</w:t>
-        <w:tab/>
-        <w:t>Click the “</w:t>
-      </w:r>
-      <w:r>
-        <w:rPr>
-          <w:b w:val="false"/>
-          <w:bCs w:val="false"/>
-          <w:sz w:val="22"/>
-          <w:szCs w:val="22"/>
-          <w:u w:val="none"/>
-        </w:rPr>
-        <w:t>Display Equation” button to see the equations for each interval</w:t>
+        <w:t>2.</w:t>
+        <w:tab/>
+        <w:t>Click the “Display Equation” button to see the equations for each interval</w:t>
       </w:r>
     </w:p>
     <w:p>
@@ -1790,10 +1624,7 @@
     <w:p>
       <w:pPr>
         <w:pStyle w:val="Normal"/>
-        <w:rPr>
-          <w:sz w:val="22"/>
-          <w:szCs w:val="22"/>
-        </w:rPr>
+        <w:rPr/>
       </w:pPr>
       <w:r>
         <w:rPr>
@@ -1806,15 +1637,6 @@
         <w:tab/>
         <w:t xml:space="preserve">4. </w:t>
         <w:tab/>
-      </w:r>
-      <w:r>
-        <w:rPr>
-          <w:b w:val="false"/>
-          <w:bCs w:val="false"/>
-          <w:sz w:val="22"/>
-          <w:szCs w:val="22"/>
-          <w:u w:val="none"/>
-        </w:rPr>
         <w:t xml:space="preserve">If you want to read data from a different .csv file, select it using the “Browse” button and start </w:t>
         <w:tab/>
         <w:tab/>
@@ -1829,167 +1651,317 @@
           <w:b w:val="false"/>
           <w:b w:val="false"/>
           <w:bCs w:val="false"/>
-          <w:u w:val="none"/>
-        </w:rPr>
-      </w:pPr>
-      <w:r>
-        <w:rPr>
-          <w:sz w:val="22"/>
-          <w:szCs w:val="22"/>
-        </w:rPr>
-      </w:r>
-    </w:p>
-    <w:p>
-      <w:pPr>
-        <w:pStyle w:val="Normal"/>
-        <w:rPr>
-          <w:b w:val="false"/>
-          <w:b w:val="false"/>
-          <w:bCs w:val="false"/>
-          <w:u w:val="none"/>
-        </w:rPr>
-      </w:pPr>
-      <w:r>
-        <w:rPr>
-          <w:sz w:val="22"/>
-          <w:szCs w:val="22"/>
-        </w:rPr>
-      </w:r>
-    </w:p>
-    <w:p>
-      <w:pPr>
-        <w:pStyle w:val="Normal"/>
-        <w:rPr>
-          <w:b w:val="false"/>
-          <w:b w:val="false"/>
-          <w:bCs w:val="false"/>
-          <w:u w:val="none"/>
-        </w:rPr>
-      </w:pPr>
-      <w:r>
-        <w:rPr>
-          <w:sz w:val="22"/>
-          <w:szCs w:val="22"/>
-        </w:rPr>
-      </w:r>
-    </w:p>
-    <w:p>
-      <w:pPr>
-        <w:pStyle w:val="Normal"/>
-        <w:rPr>
-          <w:b w:val="false"/>
-          <w:b w:val="false"/>
-          <w:bCs w:val="false"/>
-          <w:u w:val="none"/>
-        </w:rPr>
-      </w:pPr>
-      <w:r>
-        <w:rPr>
-          <w:sz w:val="22"/>
-          <w:szCs w:val="22"/>
-        </w:rPr>
-      </w:r>
-    </w:p>
-    <w:p>
-      <w:pPr>
-        <w:pStyle w:val="Normal"/>
-        <w:rPr>
-          <w:b w:val="false"/>
-          <w:b w:val="false"/>
-          <w:bCs w:val="false"/>
-          <w:u w:val="none"/>
-        </w:rPr>
-      </w:pPr>
-      <w:r>
-        <w:rPr>
-          <w:sz w:val="22"/>
-          <w:szCs w:val="22"/>
-        </w:rPr>
-      </w:r>
-    </w:p>
-    <w:p>
-      <w:pPr>
-        <w:pStyle w:val="Normal"/>
-        <w:rPr>
-          <w:b w:val="false"/>
-          <w:b w:val="false"/>
-          <w:bCs w:val="false"/>
-          <w:u w:val="none"/>
-        </w:rPr>
-      </w:pPr>
-      <w:r>
-        <w:rPr>
-          <w:sz w:val="22"/>
-          <w:szCs w:val="22"/>
-        </w:rPr>
-      </w:r>
-    </w:p>
-    <w:p>
-      <w:pPr>
-        <w:pStyle w:val="Normal"/>
-        <w:rPr>
-          <w:b w:val="false"/>
-          <w:b w:val="false"/>
-          <w:bCs w:val="false"/>
-          <w:u w:val="none"/>
-        </w:rPr>
-      </w:pPr>
-      <w:r>
-        <w:rPr>
-          <w:sz w:val="22"/>
-          <w:szCs w:val="22"/>
-        </w:rPr>
-      </w:r>
-    </w:p>
-    <w:p>
-      <w:pPr>
-        <w:pStyle w:val="Normal"/>
-        <w:rPr>
-          <w:b w:val="false"/>
-          <w:b w:val="false"/>
-          <w:bCs w:val="false"/>
-          <w:u w:val="none"/>
-        </w:rPr>
-      </w:pPr>
-      <w:r>
-        <w:rPr>
-          <w:sz w:val="22"/>
-          <w:szCs w:val="22"/>
-        </w:rPr>
-      </w:r>
-    </w:p>
-    <w:p>
-      <w:pPr>
-        <w:pStyle w:val="Normal"/>
-        <w:rPr>
-          <w:b w:val="false"/>
-          <w:b w:val="false"/>
-          <w:bCs w:val="false"/>
-          <w:u w:val="none"/>
-        </w:rPr>
-      </w:pPr>
-      <w:r>
-        <w:rPr>
-          <w:sz w:val="22"/>
-          <w:szCs w:val="22"/>
-        </w:rPr>
-      </w:r>
-    </w:p>
-    <w:p>
-      <w:pPr>
-        <w:pStyle w:val="Normal"/>
-        <w:rPr>
-          <w:b w:val="false"/>
-          <w:b w:val="false"/>
-          <w:bCs w:val="false"/>
-          <w:u w:val="none"/>
-        </w:rPr>
-      </w:pPr>
-      <w:r>
-        <w:rPr>
-          <w:sz w:val="22"/>
-          <w:szCs w:val="22"/>
-        </w:rPr>
+          <w:sz w:val="22"/>
+          <w:szCs w:val="22"/>
+          <w:u w:val="none"/>
+        </w:rPr>
+      </w:pPr>
+      <w:r>
+        <w:rPr/>
+      </w:r>
+    </w:p>
+    <w:p>
+      <w:pPr>
+        <w:pStyle w:val="Normal"/>
+        <w:rPr>
+          <w:b w:val="false"/>
+          <w:b w:val="false"/>
+          <w:bCs w:val="false"/>
+          <w:sz w:val="22"/>
+          <w:szCs w:val="22"/>
+          <w:u w:val="none"/>
+        </w:rPr>
+      </w:pPr>
+      <w:r>
+        <w:rPr/>
+      </w:r>
+    </w:p>
+    <w:p>
+      <w:pPr>
+        <w:pStyle w:val="Normal"/>
+        <w:rPr>
+          <w:b w:val="false"/>
+          <w:b w:val="false"/>
+          <w:bCs w:val="false"/>
+          <w:sz w:val="22"/>
+          <w:szCs w:val="22"/>
+          <w:u w:val="none"/>
+        </w:rPr>
+      </w:pPr>
+      <w:r>
+        <w:rPr/>
+      </w:r>
+    </w:p>
+    <w:p>
+      <w:pPr>
+        <w:pStyle w:val="Normal"/>
+        <w:rPr>
+          <w:b w:val="false"/>
+          <w:b w:val="false"/>
+          <w:bCs w:val="false"/>
+          <w:sz w:val="22"/>
+          <w:szCs w:val="22"/>
+          <w:u w:val="none"/>
+        </w:rPr>
+      </w:pPr>
+      <w:r>
+        <w:rPr/>
+      </w:r>
+    </w:p>
+    <w:p>
+      <w:pPr>
+        <w:pStyle w:val="Normal"/>
+        <w:rPr>
+          <w:b w:val="false"/>
+          <w:b w:val="false"/>
+          <w:bCs w:val="false"/>
+          <w:sz w:val="22"/>
+          <w:szCs w:val="22"/>
+          <w:u w:val="none"/>
+        </w:rPr>
+      </w:pPr>
+      <w:r>
+        <w:rPr/>
+      </w:r>
+    </w:p>
+    <w:p>
+      <w:pPr>
+        <w:pStyle w:val="Normal"/>
+        <w:rPr>
+          <w:b w:val="false"/>
+          <w:b w:val="false"/>
+          <w:bCs w:val="false"/>
+          <w:sz w:val="22"/>
+          <w:szCs w:val="22"/>
+          <w:u w:val="none"/>
+        </w:rPr>
+      </w:pPr>
+      <w:r>
+        <w:rPr/>
+      </w:r>
+    </w:p>
+    <w:p>
+      <w:pPr>
+        <w:pStyle w:val="Normal"/>
+        <w:rPr>
+          <w:b w:val="false"/>
+          <w:b w:val="false"/>
+          <w:bCs w:val="false"/>
+          <w:sz w:val="22"/>
+          <w:szCs w:val="22"/>
+          <w:u w:val="none"/>
+        </w:rPr>
+      </w:pPr>
+      <w:r>
+        <w:rPr/>
+      </w:r>
+    </w:p>
+    <w:p>
+      <w:pPr>
+        <w:pStyle w:val="Normal"/>
+        <w:rPr>
+          <w:b w:val="false"/>
+          <w:b w:val="false"/>
+          <w:bCs w:val="false"/>
+          <w:sz w:val="22"/>
+          <w:szCs w:val="22"/>
+          <w:u w:val="none"/>
+        </w:rPr>
+      </w:pPr>
+      <w:r>
+        <w:rPr/>
+      </w:r>
+    </w:p>
+    <w:p>
+      <w:pPr>
+        <w:pStyle w:val="Normal"/>
+        <w:rPr>
+          <w:b w:val="false"/>
+          <w:b w:val="false"/>
+          <w:bCs w:val="false"/>
+          <w:sz w:val="22"/>
+          <w:szCs w:val="22"/>
+          <w:u w:val="none"/>
+        </w:rPr>
+      </w:pPr>
+      <w:r>
+        <w:rPr/>
+      </w:r>
+    </w:p>
+    <w:p>
+      <w:pPr>
+        <w:pStyle w:val="Normal"/>
+        <w:rPr>
+          <w:b w:val="false"/>
+          <w:b w:val="false"/>
+          <w:bCs w:val="false"/>
+          <w:sz w:val="22"/>
+          <w:szCs w:val="22"/>
+          <w:u w:val="none"/>
+        </w:rPr>
+      </w:pPr>
+      <w:r>
+        <w:rPr/>
+      </w:r>
+    </w:p>
+    <w:p>
+      <w:pPr>
+        <w:pStyle w:val="Normal"/>
+        <w:rPr>
+          <w:b w:val="false"/>
+          <w:b w:val="false"/>
+          <w:bCs w:val="false"/>
+          <w:sz w:val="22"/>
+          <w:szCs w:val="22"/>
+          <w:u w:val="none"/>
+        </w:rPr>
+      </w:pPr>
+      <w:r>
+        <w:rPr/>
+      </w:r>
+    </w:p>
+    <w:p>
+      <w:pPr>
+        <w:pStyle w:val="Normal"/>
+        <w:rPr>
+          <w:b w:val="false"/>
+          <w:b w:val="false"/>
+          <w:bCs w:val="false"/>
+          <w:sz w:val="22"/>
+          <w:szCs w:val="22"/>
+          <w:u w:val="none"/>
+        </w:rPr>
+      </w:pPr>
+      <w:r>
+        <w:rPr/>
+      </w:r>
+    </w:p>
+    <w:p>
+      <w:pPr>
+        <w:pStyle w:val="Normal"/>
+        <w:rPr>
+          <w:b w:val="false"/>
+          <w:b w:val="false"/>
+          <w:bCs w:val="false"/>
+          <w:sz w:val="22"/>
+          <w:szCs w:val="22"/>
+          <w:u w:val="none"/>
+        </w:rPr>
+      </w:pPr>
+      <w:r>
+        <w:rPr/>
+      </w:r>
+    </w:p>
+    <w:p>
+      <w:pPr>
+        <w:pStyle w:val="Normal"/>
+        <w:rPr>
+          <w:b w:val="false"/>
+          <w:b w:val="false"/>
+          <w:bCs w:val="false"/>
+          <w:sz w:val="22"/>
+          <w:szCs w:val="22"/>
+          <w:u w:val="none"/>
+        </w:rPr>
+      </w:pPr>
+      <w:r>
+        <w:rPr/>
+      </w:r>
+    </w:p>
+    <w:p>
+      <w:pPr>
+        <w:pStyle w:val="Normal"/>
+        <w:rPr>
+          <w:b w:val="false"/>
+          <w:b w:val="false"/>
+          <w:bCs w:val="false"/>
+          <w:sz w:val="22"/>
+          <w:szCs w:val="22"/>
+          <w:u w:val="none"/>
+        </w:rPr>
+      </w:pPr>
+      <w:r>
+        <w:rPr/>
+      </w:r>
+    </w:p>
+    <w:p>
+      <w:pPr>
+        <w:pStyle w:val="Normal"/>
+        <w:rPr>
+          <w:b w:val="false"/>
+          <w:b w:val="false"/>
+          <w:bCs w:val="false"/>
+          <w:sz w:val="22"/>
+          <w:szCs w:val="22"/>
+          <w:u w:val="none"/>
+        </w:rPr>
+      </w:pPr>
+      <w:r>
+        <w:rPr/>
+      </w:r>
+    </w:p>
+    <w:p>
+      <w:pPr>
+        <w:pStyle w:val="Normal"/>
+        <w:rPr>
+          <w:b w:val="false"/>
+          <w:b w:val="false"/>
+          <w:bCs w:val="false"/>
+          <w:sz w:val="22"/>
+          <w:szCs w:val="22"/>
+          <w:u w:val="none"/>
+        </w:rPr>
+      </w:pPr>
+      <w:r>
+        <w:rPr/>
+      </w:r>
+    </w:p>
+    <w:p>
+      <w:pPr>
+        <w:pStyle w:val="Normal"/>
+        <w:rPr>
+          <w:b w:val="false"/>
+          <w:b w:val="false"/>
+          <w:bCs w:val="false"/>
+          <w:sz w:val="22"/>
+          <w:szCs w:val="22"/>
+          <w:u w:val="none"/>
+        </w:rPr>
+      </w:pPr>
+      <w:r>
+        <w:rPr/>
+      </w:r>
+    </w:p>
+    <w:p>
+      <w:pPr>
+        <w:pStyle w:val="Normal"/>
+        <w:rPr>
+          <w:b w:val="false"/>
+          <w:b w:val="false"/>
+          <w:bCs w:val="false"/>
+          <w:sz w:val="22"/>
+          <w:szCs w:val="22"/>
+          <w:u w:val="none"/>
+        </w:rPr>
+      </w:pPr>
+      <w:r>
+        <w:rPr/>
+      </w:r>
+    </w:p>
+    <w:p>
+      <w:pPr>
+        <w:pStyle w:val="Normal"/>
+        <w:rPr>
+          <w:b w:val="false"/>
+          <w:b w:val="false"/>
+          <w:bCs w:val="false"/>
+          <w:sz w:val="22"/>
+          <w:szCs w:val="22"/>
+          <w:u w:val="none"/>
+        </w:rPr>
+      </w:pPr>
+      <w:r>
+        <w:rPr/>
       </w:r>
     </w:p>
     <w:p>
@@ -2060,31 +2032,105 @@
     <w:p>
       <w:pPr>
         <w:pStyle w:val="Normal"/>
-        <w:rPr>
-          <w:sz w:val="22"/>
-          <w:szCs w:val="22"/>
-        </w:rPr>
-      </w:pPr>
-      <w:r>
-        <w:rPr>
-          <w:b w:val="false"/>
-          <w:bCs w:val="false"/>
-          <w:sz w:val="22"/>
-          <w:szCs w:val="22"/>
-          <w:u w:val="none"/>
-        </w:rPr>
-        <w:tab/>
-        <w:t xml:space="preserve">Here you should have been able to find the </w:t>
-      </w:r>
-      <w:r>
-        <w:rPr>
-          <w:b w:val="false"/>
-          <w:bCs w:val="false"/>
-          <w:sz w:val="22"/>
-          <w:szCs w:val="22"/>
-          <w:u w:val="none"/>
-        </w:rPr>
-        <w:t>answer to the optimization problem but unfortunately it wasn’t finished in time.</w:t>
+        <w:rPr/>
+      </w:pPr>
+      <w:r>
+        <w:rPr>
+          <w:b w:val="false"/>
+          <w:bCs w:val="false"/>
+          <w:sz w:val="22"/>
+          <w:szCs w:val="22"/>
+          <w:u w:val="none"/>
+        </w:rPr>
+        <w:tab/>
+        <w:t xml:space="preserve">Here you </w:t>
+      </w:r>
+      <w:r>
+        <w:rPr>
+          <w:b w:val="false"/>
+          <w:bCs w:val="false"/>
+          <w:sz w:val="22"/>
+          <w:szCs w:val="22"/>
+          <w:u w:val="none"/>
+        </w:rPr>
+        <w:t>can choose which simplex to solve(?) out of four testcases.</w:t>
+      </w:r>
+    </w:p>
+    <w:p>
+      <w:pPr>
+        <w:pStyle w:val="Normal"/>
+        <w:rPr>
+          <w:b w:val="false"/>
+          <w:b w:val="false"/>
+          <w:bCs w:val="false"/>
+          <w:sz w:val="22"/>
+          <w:szCs w:val="22"/>
+          <w:u w:val="none"/>
+        </w:rPr>
+      </w:pPr>
+      <w:r>
+        <w:rPr/>
+      </w:r>
+    </w:p>
+    <w:p>
+      <w:pPr>
+        <w:pStyle w:val="Normal"/>
+        <w:rPr>
+          <w:b w:val="false"/>
+          <w:b w:val="false"/>
+          <w:bCs w:val="false"/>
+          <w:sz w:val="22"/>
+          <w:szCs w:val="22"/>
+          <w:u w:val="none"/>
+        </w:rPr>
+      </w:pPr>
+      <w:r>
+        <w:rPr/>
+        <w:drawing>
+          <wp:anchor behindDoc="0" distT="0" distB="0" distL="0" distR="0" simplePos="0" locked="0" layoutInCell="1" allowOverlap="1" relativeHeight="5">
+            <wp:simplePos x="0" y="0"/>
+            <wp:positionH relativeFrom="column">
+              <wp:align>center</wp:align>
+            </wp:positionH>
+            <wp:positionV relativeFrom="paragraph">
+              <wp:posOffset>635</wp:posOffset>
+            </wp:positionV>
+            <wp:extent cx="6332220" cy="3892550"/>
+            <wp:effectExtent l="0" t="0" r="0" b="0"/>
+            <wp:wrapSquare wrapText="largest"/>
+            <wp:docPr id="4" name="Image4" descr=""/>
+            <wp:cNvGraphicFramePr>
+              <a:graphicFrameLocks xmlns:a="http://schemas.openxmlformats.org/drawingml/2006/main" noChangeAspect="1"/>
+            </wp:cNvGraphicFramePr>
+            <a:graphic xmlns:a="http://schemas.openxmlformats.org/drawingml/2006/main">
+              <a:graphicData uri="http://schemas.openxmlformats.org/drawingml/2006/picture">
+                <pic:pic xmlns:pic="http://schemas.openxmlformats.org/drawingml/2006/picture">
+                  <pic:nvPicPr>
+                    <pic:cNvPr id="4" name="Image4" descr=""/>
+                    <pic:cNvPicPr>
+                      <a:picLocks noChangeAspect="1" noChangeArrowheads="1"/>
+                    </pic:cNvPicPr>
+                  </pic:nvPicPr>
+                  <pic:blipFill>
+                    <a:blip r:embed="rId5"/>
+                    <a:stretch>
+                      <a:fillRect/>
+                    </a:stretch>
+                  </pic:blipFill>
+                  <pic:spPr bwMode="auto">
+                    <a:xfrm>
+                      <a:off x="0" y="0"/>
+                      <a:ext cx="6332220" cy="3892550"/>
+                    </a:xfrm>
+                    <a:prstGeom prst="rect">
+                      <a:avLst/>
+                    </a:prstGeom>
+                  </pic:spPr>
+                </pic:pic>
+              </a:graphicData>
+            </a:graphic>
+          </wp:anchor>
+        </w:drawing>
       </w:r>
     </w:p>
     <w:sectPr>

</xml_diff>